<commit_message>
Documents Update adding estimation and some Devops env. tools
</commit_message>
<xml_diff>
--- a/Documentation/CrowSoft  Technologies.docx
+++ b/Documentation/CrowSoft  Technologies.docx
@@ -6,6 +6,7 @@
       <w:pPr>
         <w:pStyle w:val="Title"/>
       </w:pPr>
+      <w:proofErr w:type="spellStart"/>
       <w:r>
         <w:t>C</w:t>
       </w:r>
@@ -19,7 +20,11 @@
         <w:t>o</w:t>
       </w:r>
       <w:r>
-        <w:t xml:space="preserve">ft </w:t>
+        <w:t>ft</w:t>
+      </w:r>
+      <w:proofErr w:type="spellEnd"/>
+      <w:r>
+        <w:t xml:space="preserve"> </w:t>
       </w:r>
       <w:r>
         <w:t>T</w:t>
@@ -64,21 +69,31 @@
           <w:szCs w:val="20"/>
         </w:rPr>
       </w:pPr>
-      <w:r>
-        <w:rPr>
-          <w:sz w:val="20"/>
-          <w:szCs w:val="20"/>
-        </w:rPr>
-        <w:t>CrowSoft project has been created</w:t>
-      </w:r>
-    </w:p>
-    <w:p>
-      <w:pPr>
-        <w:rPr>
-          <w:sz w:val="20"/>
-          <w:szCs w:val="20"/>
-        </w:rPr>
-      </w:pPr>
+      <w:proofErr w:type="spellStart"/>
+      <w:r>
+        <w:rPr>
+          <w:sz w:val="20"/>
+          <w:szCs w:val="20"/>
+        </w:rPr>
+        <w:t>CrowSoft</w:t>
+      </w:r>
+      <w:proofErr w:type="spellEnd"/>
+      <w:r>
+        <w:rPr>
+          <w:sz w:val="20"/>
+          <w:szCs w:val="20"/>
+        </w:rPr>
+        <w:t xml:space="preserve"> project has been created</w:t>
+      </w:r>
+    </w:p>
+    <w:p>
+      <w:pPr>
+        <w:rPr>
+          <w:sz w:val="20"/>
+          <w:szCs w:val="20"/>
+        </w:rPr>
+      </w:pPr>
+      <w:proofErr w:type="gramStart"/>
       <w:r>
         <w:rPr>
           <w:sz w:val="20"/>
@@ -107,6 +122,7 @@
         </w:rPr>
         <w:t xml:space="preserve"> and tracked.</w:t>
       </w:r>
+      <w:proofErr w:type="gramEnd"/>
     </w:p>
     <w:p>
       <w:pPr>
@@ -144,9 +160,11 @@
       <w:pPr>
         <w:spacing w:after="0"/>
       </w:pPr>
+      <w:proofErr w:type="gramStart"/>
       <w:r>
         <w:t>Importance and sequence to be decided.</w:t>
       </w:r>
+      <w:proofErr w:type="gramEnd"/>
     </w:p>
     <w:p>
       <w:pPr>
@@ -170,7 +188,14 @@
           <w:sz w:val="20"/>
           <w:szCs w:val="20"/>
         </w:rPr>
-        <w:t xml:space="preserve">VMs – running Ubuntu 16.04 </w:t>
+        <w:t xml:space="preserve">VMs – </w:t>
+      </w:r>
+      <w:r>
+        <w:rPr>
+          <w:sz w:val="20"/>
+          <w:szCs w:val="20"/>
+        </w:rPr>
+        <w:t>*Nix VMs</w:t>
       </w:r>
     </w:p>
     <w:p>
@@ -190,7 +215,14 @@
           <w:sz w:val="20"/>
           <w:szCs w:val="20"/>
         </w:rPr>
-        <w:t xml:space="preserve">Server – Apache2 </w:t>
+        <w:t>Application Language – C#</w:t>
+      </w:r>
+      <w:r>
+        <w:rPr>
+          <w:sz w:val="20"/>
+          <w:szCs w:val="20"/>
+        </w:rPr>
+        <w:t xml:space="preserve"> </w:t>
       </w:r>
     </w:p>
     <w:p>
@@ -205,19 +237,37 @@
           <w:szCs w:val="20"/>
         </w:rPr>
       </w:pPr>
-      <w:r>
-        <w:rPr>
-          <w:sz w:val="20"/>
-          <w:szCs w:val="20"/>
-        </w:rPr>
-        <w:t>Application Language – C#</w:t>
-      </w:r>
-      <w:r>
-        <w:rPr>
-          <w:sz w:val="20"/>
-          <w:szCs w:val="20"/>
-        </w:rPr>
-        <w:t xml:space="preserve"> </w:t>
+      <w:proofErr w:type="spellStart"/>
+      <w:r>
+        <w:rPr>
+          <w:sz w:val="20"/>
+          <w:szCs w:val="20"/>
+        </w:rPr>
+        <w:t>Ansible</w:t>
+      </w:r>
+      <w:proofErr w:type="spellEnd"/>
+      <w:r>
+        <w:rPr>
+          <w:sz w:val="20"/>
+          <w:szCs w:val="20"/>
+        </w:rPr>
+        <w:t xml:space="preserve"> – run </w:t>
+      </w:r>
+      <w:proofErr w:type="spellStart"/>
+      <w:r>
+        <w:rPr>
+          <w:sz w:val="20"/>
+          <w:szCs w:val="20"/>
+        </w:rPr>
+        <w:t>ssh</w:t>
+      </w:r>
+      <w:proofErr w:type="spellEnd"/>
+      <w:r>
+        <w:rPr>
+          <w:sz w:val="20"/>
+          <w:szCs w:val="20"/>
+        </w:rPr>
+        <w:t xml:space="preserve"> connections to run configuration tasks – Python based</w:t>
       </w:r>
     </w:p>
     <w:p>
@@ -237,23 +287,7 @@
           <w:sz w:val="20"/>
           <w:szCs w:val="20"/>
         </w:rPr>
-        <w:t>Ansible – run ssh connections to run configuration tasks – Python based</w:t>
-      </w:r>
-    </w:p>
-    <w:p>
-      <w:pPr>
-        <w:pStyle w:val="ListParagraph"/>
-        <w:rPr>
-          <w:sz w:val="20"/>
-          <w:szCs w:val="20"/>
-        </w:rPr>
-      </w:pPr>
-      <w:r>
-        <w:rPr>
-          <w:sz w:val="20"/>
-          <w:szCs w:val="20"/>
-        </w:rPr>
-        <w:t xml:space="preserve">Alternative use shell scripting </w:t>
+        <w:t>Jenkins – create VM install OS with Jenkins instance</w:t>
       </w:r>
     </w:p>
     <w:p>
@@ -268,12 +302,21 @@
           <w:szCs w:val="20"/>
         </w:rPr>
       </w:pPr>
-      <w:r>
-        <w:rPr>
-          <w:sz w:val="20"/>
-          <w:szCs w:val="20"/>
-        </w:rPr>
-        <w:t>Jenkins – create VM install OS with Jenkins instance</w:t>
+      <w:proofErr w:type="spellStart"/>
+      <w:r>
+        <w:rPr>
+          <w:sz w:val="20"/>
+          <w:szCs w:val="20"/>
+        </w:rPr>
+        <w:t>Github</w:t>
+      </w:r>
+      <w:proofErr w:type="spellEnd"/>
+      <w:r>
+        <w:rPr>
+          <w:sz w:val="20"/>
+          <w:szCs w:val="20"/>
+        </w:rPr>
+        <w:t xml:space="preserve"> account has been created – </w:t>
       </w:r>
     </w:p>
     <w:p>
@@ -288,12 +331,115 @@
           <w:szCs w:val="20"/>
         </w:rPr>
       </w:pPr>
-      <w:r>
-        <w:rPr>
-          <w:sz w:val="20"/>
-          <w:szCs w:val="20"/>
-        </w:rPr>
-        <w:t xml:space="preserve">Github account has been created – </w:t>
+      <w:proofErr w:type="spellStart"/>
+      <w:r>
+        <w:rPr>
+          <w:sz w:val="20"/>
+          <w:szCs w:val="20"/>
+        </w:rPr>
+        <w:t>Artifactory</w:t>
+      </w:r>
+      <w:proofErr w:type="spellEnd"/>
+      <w:r>
+        <w:rPr>
+          <w:sz w:val="20"/>
+          <w:szCs w:val="20"/>
+        </w:rPr>
+        <w:t xml:space="preserve"> </w:t>
+      </w:r>
+      <w:proofErr w:type="spellStart"/>
+      <w:r>
+        <w:rPr>
+          <w:sz w:val="20"/>
+          <w:szCs w:val="20"/>
+        </w:rPr>
+        <w:t>jfrog</w:t>
+      </w:r>
+      <w:proofErr w:type="spellEnd"/>
+      <w:r>
+        <w:rPr>
+          <w:sz w:val="20"/>
+          <w:szCs w:val="20"/>
+        </w:rPr>
+        <w:t xml:space="preserve"> </w:t>
+      </w:r>
+      <w:r>
+        <w:rPr>
+          <w:sz w:val="20"/>
+          <w:szCs w:val="20"/>
+        </w:rPr>
+        <w:t xml:space="preserve">– repository to store application artifacts </w:t>
+      </w:r>
+      <w:r>
+        <w:rPr>
+          <w:sz w:val="20"/>
+          <w:szCs w:val="20"/>
+        </w:rPr>
+        <w:t>executables</w:t>
+      </w:r>
+    </w:p>
+    <w:p>
+      <w:pPr>
+        <w:pStyle w:val="ListParagraph"/>
+        <w:rPr>
+          <w:sz w:val="20"/>
+          <w:szCs w:val="20"/>
+        </w:rPr>
+      </w:pPr>
+      <w:r>
+        <w:rPr>
+          <w:sz w:val="20"/>
+          <w:szCs w:val="20"/>
+        </w:rPr>
+        <w:t xml:space="preserve">Installing </w:t>
+      </w:r>
+      <w:proofErr w:type="spellStart"/>
+      <w:r>
+        <w:rPr>
+          <w:sz w:val="20"/>
+          <w:szCs w:val="20"/>
+        </w:rPr>
+        <w:t>jfrog</w:t>
+      </w:r>
+      <w:proofErr w:type="spellEnd"/>
+      <w:r>
+        <w:rPr>
+          <w:sz w:val="20"/>
+          <w:szCs w:val="20"/>
+        </w:rPr>
+        <w:t xml:space="preserve"> Jenkins plugin – </w:t>
+      </w:r>
+      <w:proofErr w:type="spellStart"/>
+      <w:r>
+        <w:rPr>
+          <w:sz w:val="20"/>
+          <w:szCs w:val="20"/>
+        </w:rPr>
+        <w:t>seting</w:t>
+      </w:r>
+      <w:proofErr w:type="spellEnd"/>
+      <w:r>
+        <w:rPr>
+          <w:sz w:val="20"/>
+          <w:szCs w:val="20"/>
+        </w:rPr>
+        <w:t xml:space="preserve"> up trial </w:t>
+      </w:r>
+      <w:proofErr w:type="spellStart"/>
+      <w:r>
+        <w:rPr>
+          <w:sz w:val="20"/>
+          <w:szCs w:val="20"/>
+        </w:rPr>
+        <w:t>jfrog</w:t>
+      </w:r>
+      <w:proofErr w:type="spellEnd"/>
+      <w:r>
+        <w:rPr>
+          <w:sz w:val="20"/>
+          <w:szCs w:val="20"/>
+        </w:rPr>
+        <w:t xml:space="preserve"> account</w:t>
       </w:r>
     </w:p>
     <w:p>
@@ -313,38 +459,31 @@
           <w:sz w:val="20"/>
           <w:szCs w:val="20"/>
         </w:rPr>
-        <w:t>Artifactory</w:t>
-      </w:r>
-      <w:r>
-        <w:rPr>
-          <w:sz w:val="20"/>
-          <w:szCs w:val="20"/>
-        </w:rPr>
-        <w:t xml:space="preserve"> jfrog</w:t>
-      </w:r>
-      <w:r>
-        <w:rPr>
-          <w:sz w:val="20"/>
-          <w:szCs w:val="20"/>
-        </w:rPr>
-        <w:t xml:space="preserve"> </w:t>
-      </w:r>
-      <w:r>
-        <w:rPr>
-          <w:sz w:val="20"/>
-          <w:szCs w:val="20"/>
-        </w:rPr>
-        <w:t xml:space="preserve">– repository to store application artifacts </w:t>
-      </w:r>
-      <w:r>
-        <w:rPr>
-          <w:sz w:val="20"/>
-          <w:szCs w:val="20"/>
-        </w:rPr>
-        <w:t>executables</w:t>
-      </w:r>
-      <w:bookmarkStart w:id="0" w:name="_GoBack"/>
-      <w:bookmarkEnd w:id="0"/>
+        <w:t xml:space="preserve">Testing – </w:t>
+      </w:r>
+      <w:proofErr w:type="spellStart"/>
+      <w:r>
+        <w:rPr>
+          <w:sz w:val="20"/>
+          <w:szCs w:val="20"/>
+        </w:rPr>
+        <w:t>N</w:t>
+      </w:r>
+      <w:r>
+        <w:rPr>
+          <w:sz w:val="20"/>
+          <w:szCs w:val="20"/>
+        </w:rPr>
+        <w:t>unit</w:t>
+      </w:r>
+      <w:proofErr w:type="spellEnd"/>
+      <w:r>
+        <w:rPr>
+          <w:sz w:val="20"/>
+          <w:szCs w:val="20"/>
+        </w:rPr>
+        <w:t xml:space="preserve"> / Selenium</w:t>
+      </w:r>
     </w:p>
     <w:p>
       <w:pPr>
@@ -363,21 +502,7 @@
           <w:sz w:val="20"/>
           <w:szCs w:val="20"/>
         </w:rPr>
-        <w:t xml:space="preserve">Testing – </w:t>
-      </w:r>
-      <w:r>
-        <w:rPr>
-          <w:sz w:val="20"/>
-          <w:szCs w:val="20"/>
-        </w:rPr>
-        <w:t>N</w:t>
-      </w:r>
-      <w:r>
-        <w:rPr>
-          <w:sz w:val="20"/>
-          <w:szCs w:val="20"/>
-        </w:rPr>
-        <w:t>unit / Selenium</w:t>
+        <w:t>Application logging -- log4net</w:t>
       </w:r>
     </w:p>
     <w:p>
@@ -397,46 +522,6 @@
           <w:sz w:val="20"/>
           <w:szCs w:val="20"/>
         </w:rPr>
-        <w:t>Application error handling</w:t>
-      </w:r>
-    </w:p>
-    <w:p>
-      <w:pPr>
-        <w:pStyle w:val="ListParagraph"/>
-        <w:numPr>
-          <w:ilvl w:val="0"/>
-          <w:numId w:val="3"/>
-        </w:numPr>
-        <w:rPr>
-          <w:sz w:val="20"/>
-          <w:szCs w:val="20"/>
-        </w:rPr>
-      </w:pPr>
-      <w:r>
-        <w:rPr>
-          <w:sz w:val="20"/>
-          <w:szCs w:val="20"/>
-        </w:rPr>
-        <w:t>Application logging -- log4net</w:t>
-      </w:r>
-    </w:p>
-    <w:p>
-      <w:pPr>
-        <w:pStyle w:val="ListParagraph"/>
-        <w:numPr>
-          <w:ilvl w:val="0"/>
-          <w:numId w:val="3"/>
-        </w:numPr>
-        <w:rPr>
-          <w:sz w:val="20"/>
-          <w:szCs w:val="20"/>
-        </w:rPr>
-      </w:pPr>
-      <w:r>
-        <w:rPr>
-          <w:sz w:val="20"/>
-          <w:szCs w:val="20"/>
-        </w:rPr>
         <w:t>Security implementation for user/information stored</w:t>
       </w:r>
     </w:p>
@@ -630,6 +715,8 @@
           <w:szCs w:val="20"/>
         </w:rPr>
       </w:pPr>
+      <w:bookmarkStart w:id="0" w:name="_GoBack"/>
+      <w:bookmarkEnd w:id="0"/>
     </w:p>
     <w:p/>
     <w:p>
@@ -1888,7 +1975,7 @@
   <a:extraClrSchemeLst/>
   <a:extLst>
     <a:ext uri="{05A4C25C-085E-4340-85A3-A5531E510DB2}">
-      <thm15:themeFamily xmlns="" xmlns:thm15="http://schemas.microsoft.com/office/thememl/2012/main" name="Office Theme" id="{62F939B6-93AF-4DB8-9C6B-D6C7DFDC589F}" vid="{4A3C46E8-61CC-4603-A589-7422A47A8E4A}"/>
+      <thm15:themeFamily xmlns:thm15="http://schemas.microsoft.com/office/thememl/2012/main" xmlns="" name="Office Theme" id="{62F939B6-93AF-4DB8-9C6B-D6C7DFDC589F}" vid="{4A3C46E8-61CC-4603-A589-7422A47A8E4A}"/>
     </a:ext>
   </a:extLst>
 </a:theme>

</xml_diff>

<commit_message>
Update existing documents with technologies to be used
</commit_message>
<xml_diff>
--- a/Documentation/CrowSoft  Technologies.docx
+++ b/Documentation/CrowSoft  Technologies.docx
@@ -195,7 +195,7 @@
           <w:sz w:val="20"/>
           <w:szCs w:val="20"/>
         </w:rPr>
-        <w:t>*Nix VMs</w:t>
+        <w:t>Ubuntu 16.04</w:t>
       </w:r>
     </w:p>
     <w:p>
@@ -237,37 +237,12 @@
           <w:szCs w:val="20"/>
         </w:rPr>
       </w:pPr>
-      <w:proofErr w:type="spellStart"/>
-      <w:r>
-        <w:rPr>
-          <w:sz w:val="20"/>
-          <w:szCs w:val="20"/>
-        </w:rPr>
-        <w:t>Ansible</w:t>
-      </w:r>
-      <w:proofErr w:type="spellEnd"/>
-      <w:r>
-        <w:rPr>
-          <w:sz w:val="20"/>
-          <w:szCs w:val="20"/>
-        </w:rPr>
-        <w:t xml:space="preserve"> – run </w:t>
-      </w:r>
-      <w:proofErr w:type="spellStart"/>
-      <w:r>
-        <w:rPr>
-          <w:sz w:val="20"/>
-          <w:szCs w:val="20"/>
-        </w:rPr>
-        <w:t>ssh</w:t>
-      </w:r>
-      <w:proofErr w:type="spellEnd"/>
-      <w:r>
-        <w:rPr>
-          <w:sz w:val="20"/>
-          <w:szCs w:val="20"/>
-        </w:rPr>
-        <w:t xml:space="preserve"> connections to run configuration tasks – Python based</w:t>
+      <w:r>
+        <w:rPr>
+          <w:sz w:val="20"/>
+          <w:szCs w:val="20"/>
+        </w:rPr>
+        <w:t>MySQL DB</w:t>
       </w:r>
     </w:p>
     <w:p>
@@ -282,12 +257,37 @@
           <w:szCs w:val="20"/>
         </w:rPr>
       </w:pPr>
-      <w:r>
-        <w:rPr>
-          <w:sz w:val="20"/>
-          <w:szCs w:val="20"/>
-        </w:rPr>
-        <w:t>Jenkins – create VM install OS with Jenkins instance</w:t>
+      <w:proofErr w:type="spellStart"/>
+      <w:r>
+        <w:rPr>
+          <w:sz w:val="20"/>
+          <w:szCs w:val="20"/>
+        </w:rPr>
+        <w:t>Ansible</w:t>
+      </w:r>
+      <w:proofErr w:type="spellEnd"/>
+      <w:r>
+        <w:rPr>
+          <w:sz w:val="20"/>
+          <w:szCs w:val="20"/>
+        </w:rPr>
+        <w:t xml:space="preserve"> – run </w:t>
+      </w:r>
+      <w:proofErr w:type="spellStart"/>
+      <w:r>
+        <w:rPr>
+          <w:sz w:val="20"/>
+          <w:szCs w:val="20"/>
+        </w:rPr>
+        <w:t>ssh</w:t>
+      </w:r>
+      <w:proofErr w:type="spellEnd"/>
+      <w:r>
+        <w:rPr>
+          <w:sz w:val="20"/>
+          <w:szCs w:val="20"/>
+        </w:rPr>
+        <w:t xml:space="preserve"> connections to run configuration tasks – Python based</w:t>
       </w:r>
     </w:p>
     <w:p>
@@ -302,21 +302,12 @@
           <w:szCs w:val="20"/>
         </w:rPr>
       </w:pPr>
-      <w:proofErr w:type="spellStart"/>
-      <w:r>
-        <w:rPr>
-          <w:sz w:val="20"/>
-          <w:szCs w:val="20"/>
-        </w:rPr>
-        <w:t>Github</w:t>
-      </w:r>
-      <w:proofErr w:type="spellEnd"/>
-      <w:r>
-        <w:rPr>
-          <w:sz w:val="20"/>
-          <w:szCs w:val="20"/>
-        </w:rPr>
-        <w:t xml:space="preserve"> account has been created – </w:t>
+      <w:r>
+        <w:rPr>
+          <w:sz w:val="20"/>
+          <w:szCs w:val="20"/>
+        </w:rPr>
+        <w:t>Jenkins – create VM install OS with Jenkins instance</w:t>
       </w:r>
     </w:p>
     <w:p>
@@ -337,7 +328,7 @@
           <w:sz w:val="20"/>
           <w:szCs w:val="20"/>
         </w:rPr>
-        <w:t>Artifactory</w:t>
+        <w:t>Github</w:t>
       </w:r>
       <w:proofErr w:type="spellEnd"/>
       <w:r>
@@ -345,101 +336,7 @@
           <w:sz w:val="20"/>
           <w:szCs w:val="20"/>
         </w:rPr>
-        <w:t xml:space="preserve"> </w:t>
-      </w:r>
-      <w:proofErr w:type="spellStart"/>
-      <w:r>
-        <w:rPr>
-          <w:sz w:val="20"/>
-          <w:szCs w:val="20"/>
-        </w:rPr>
-        <w:t>jfrog</w:t>
-      </w:r>
-      <w:proofErr w:type="spellEnd"/>
-      <w:r>
-        <w:rPr>
-          <w:sz w:val="20"/>
-          <w:szCs w:val="20"/>
-        </w:rPr>
-        <w:t xml:space="preserve"> </w:t>
-      </w:r>
-      <w:r>
-        <w:rPr>
-          <w:sz w:val="20"/>
-          <w:szCs w:val="20"/>
-        </w:rPr>
-        <w:t xml:space="preserve">– repository to store application artifacts </w:t>
-      </w:r>
-      <w:r>
-        <w:rPr>
-          <w:sz w:val="20"/>
-          <w:szCs w:val="20"/>
-        </w:rPr>
-        <w:t>executables</w:t>
-      </w:r>
-    </w:p>
-    <w:p>
-      <w:pPr>
-        <w:pStyle w:val="ListParagraph"/>
-        <w:rPr>
-          <w:sz w:val="20"/>
-          <w:szCs w:val="20"/>
-        </w:rPr>
-      </w:pPr>
-      <w:r>
-        <w:rPr>
-          <w:sz w:val="20"/>
-          <w:szCs w:val="20"/>
-        </w:rPr>
-        <w:t xml:space="preserve">Installing </w:t>
-      </w:r>
-      <w:proofErr w:type="spellStart"/>
-      <w:r>
-        <w:rPr>
-          <w:sz w:val="20"/>
-          <w:szCs w:val="20"/>
-        </w:rPr>
-        <w:t>jfrog</w:t>
-      </w:r>
-      <w:proofErr w:type="spellEnd"/>
-      <w:r>
-        <w:rPr>
-          <w:sz w:val="20"/>
-          <w:szCs w:val="20"/>
-        </w:rPr>
-        <w:t xml:space="preserve"> Jenkins plugin – </w:t>
-      </w:r>
-      <w:proofErr w:type="spellStart"/>
-      <w:r>
-        <w:rPr>
-          <w:sz w:val="20"/>
-          <w:szCs w:val="20"/>
-        </w:rPr>
-        <w:t>seting</w:t>
-      </w:r>
-      <w:proofErr w:type="spellEnd"/>
-      <w:r>
-        <w:rPr>
-          <w:sz w:val="20"/>
-          <w:szCs w:val="20"/>
-        </w:rPr>
-        <w:t xml:space="preserve"> up trial </w:t>
-      </w:r>
-      <w:proofErr w:type="spellStart"/>
-      <w:r>
-        <w:rPr>
-          <w:sz w:val="20"/>
-          <w:szCs w:val="20"/>
-        </w:rPr>
-        <w:t>jfrog</w:t>
-      </w:r>
-      <w:proofErr w:type="spellEnd"/>
-      <w:r>
-        <w:rPr>
-          <w:sz w:val="20"/>
-          <w:szCs w:val="20"/>
-        </w:rPr>
-        <w:t xml:space="preserve"> account</w:t>
+        <w:t xml:space="preserve"> account has been created – </w:t>
       </w:r>
     </w:p>
     <w:p>
@@ -454,27 +351,13 @@
           <w:szCs w:val="20"/>
         </w:rPr>
       </w:pPr>
-      <w:r>
-        <w:rPr>
-          <w:sz w:val="20"/>
-          <w:szCs w:val="20"/>
-        </w:rPr>
-        <w:t xml:space="preserve">Testing – </w:t>
-      </w:r>
       <w:proofErr w:type="spellStart"/>
       <w:r>
         <w:rPr>
           <w:sz w:val="20"/>
           <w:szCs w:val="20"/>
         </w:rPr>
-        <w:t>N</w:t>
-      </w:r>
-      <w:r>
-        <w:rPr>
-          <w:sz w:val="20"/>
-          <w:szCs w:val="20"/>
-        </w:rPr>
-        <w:t>unit</w:t>
+        <w:t>Artifactory</w:t>
       </w:r>
       <w:proofErr w:type="spellEnd"/>
       <w:r>
@@ -482,7 +365,101 @@
           <w:sz w:val="20"/>
           <w:szCs w:val="20"/>
         </w:rPr>
-        <w:t xml:space="preserve"> / Selenium</w:t>
+        <w:t xml:space="preserve"> </w:t>
+      </w:r>
+      <w:proofErr w:type="spellStart"/>
+      <w:r>
+        <w:rPr>
+          <w:sz w:val="20"/>
+          <w:szCs w:val="20"/>
+        </w:rPr>
+        <w:t>jfrog</w:t>
+      </w:r>
+      <w:proofErr w:type="spellEnd"/>
+      <w:r>
+        <w:rPr>
+          <w:sz w:val="20"/>
+          <w:szCs w:val="20"/>
+        </w:rPr>
+        <w:t xml:space="preserve"> </w:t>
+      </w:r>
+      <w:r>
+        <w:rPr>
+          <w:sz w:val="20"/>
+          <w:szCs w:val="20"/>
+        </w:rPr>
+        <w:t xml:space="preserve">– repository to store application artifacts </w:t>
+      </w:r>
+      <w:r>
+        <w:rPr>
+          <w:sz w:val="20"/>
+          <w:szCs w:val="20"/>
+        </w:rPr>
+        <w:t>executables</w:t>
+      </w:r>
+    </w:p>
+    <w:p>
+      <w:pPr>
+        <w:pStyle w:val="ListParagraph"/>
+        <w:rPr>
+          <w:sz w:val="20"/>
+          <w:szCs w:val="20"/>
+        </w:rPr>
+      </w:pPr>
+      <w:r>
+        <w:rPr>
+          <w:sz w:val="20"/>
+          <w:szCs w:val="20"/>
+        </w:rPr>
+        <w:t xml:space="preserve">Installing </w:t>
+      </w:r>
+      <w:proofErr w:type="spellStart"/>
+      <w:r>
+        <w:rPr>
+          <w:sz w:val="20"/>
+          <w:szCs w:val="20"/>
+        </w:rPr>
+        <w:t>jfrog</w:t>
+      </w:r>
+      <w:proofErr w:type="spellEnd"/>
+      <w:r>
+        <w:rPr>
+          <w:sz w:val="20"/>
+          <w:szCs w:val="20"/>
+        </w:rPr>
+        <w:t xml:space="preserve"> Jenkins plugin – </w:t>
+      </w:r>
+      <w:proofErr w:type="spellStart"/>
+      <w:r>
+        <w:rPr>
+          <w:sz w:val="20"/>
+          <w:szCs w:val="20"/>
+        </w:rPr>
+        <w:t>seting</w:t>
+      </w:r>
+      <w:proofErr w:type="spellEnd"/>
+      <w:r>
+        <w:rPr>
+          <w:sz w:val="20"/>
+          <w:szCs w:val="20"/>
+        </w:rPr>
+        <w:t xml:space="preserve"> up trial </w:t>
+      </w:r>
+      <w:proofErr w:type="spellStart"/>
+      <w:r>
+        <w:rPr>
+          <w:sz w:val="20"/>
+          <w:szCs w:val="20"/>
+        </w:rPr>
+        <w:t>jfrog</w:t>
+      </w:r>
+      <w:proofErr w:type="spellEnd"/>
+      <w:r>
+        <w:rPr>
+          <w:sz w:val="20"/>
+          <w:szCs w:val="20"/>
+        </w:rPr>
+        <w:t xml:space="preserve"> account</w:t>
       </w:r>
     </w:p>
     <w:p>
@@ -502,7 +479,30 @@
           <w:sz w:val="20"/>
           <w:szCs w:val="20"/>
         </w:rPr>
-        <w:t>Application logging -- log4net</w:t>
+        <w:t xml:space="preserve">Testing – </w:t>
+      </w:r>
+      <w:proofErr w:type="spellStart"/>
+      <w:r>
+        <w:rPr>
+          <w:sz w:val="20"/>
+          <w:szCs w:val="20"/>
+        </w:rPr>
+        <w:t>N</w:t>
+      </w:r>
+      <w:r>
+        <w:rPr>
+          <w:sz w:val="20"/>
+          <w:szCs w:val="20"/>
+        </w:rPr>
+        <w:t>unit</w:t>
+      </w:r>
+      <w:proofErr w:type="spellEnd"/>
+      <w:r>
+        <w:rPr>
+          <w:sz w:val="20"/>
+          <w:szCs w:val="20"/>
+        </w:rPr>
+        <w:t xml:space="preserve"> / Selenium</w:t>
       </w:r>
     </w:p>
     <w:p>
@@ -522,6 +522,26 @@
           <w:sz w:val="20"/>
           <w:szCs w:val="20"/>
         </w:rPr>
+        <w:t>Application logging -- log4net</w:t>
+      </w:r>
+    </w:p>
+    <w:p>
+      <w:pPr>
+        <w:pStyle w:val="ListParagraph"/>
+        <w:numPr>
+          <w:ilvl w:val="0"/>
+          <w:numId w:val="3"/>
+        </w:numPr>
+        <w:rPr>
+          <w:sz w:val="20"/>
+          <w:szCs w:val="20"/>
+        </w:rPr>
+      </w:pPr>
+      <w:r>
+        <w:rPr>
+          <w:sz w:val="20"/>
+          <w:szCs w:val="20"/>
+        </w:rPr>
         <w:t>Security implementation for user/information stored</w:t>
       </w:r>
     </w:p>
@@ -716,8 +736,8 @@
         </w:rPr>
       </w:pPr>
       <w:bookmarkStart w:id="0" w:name="_GoBack"/>
-      <w:bookmarkEnd w:id="0"/>
-    </w:p>
+    </w:p>
+    <w:bookmarkEnd w:id="0"/>
     <w:p/>
     <w:p>
       <w:pPr>
@@ -1975,7 +1995,7 @@
   <a:extraClrSchemeLst/>
   <a:extLst>
     <a:ext uri="{05A4C25C-085E-4340-85A3-A5531E510DB2}">
-      <thm15:themeFamily xmlns:thm15="http://schemas.microsoft.com/office/thememl/2012/main" xmlns="" name="Office Theme" id="{62F939B6-93AF-4DB8-9C6B-D6C7DFDC589F}" vid="{4A3C46E8-61CC-4603-A589-7422A47A8E4A}"/>
+      <thm15:themeFamily xmlns="" xmlns:thm15="http://schemas.microsoft.com/office/thememl/2012/main" name="Office Theme" id="{62F939B6-93AF-4DB8-9C6B-D6C7DFDC589F}" vid="{4A3C46E8-61CC-4603-A589-7422A47A8E4A}"/>
     </a:ext>
   </a:extLst>
 </a:theme>

</xml_diff>